<commit_message>
Update Dokumentation + Diagramme etc/Pflichtenheft.docx
</commit_message>
<xml_diff>
--- a/Dokumentation + Diagramme etc/Pflichtenheft.docx
+++ b/Dokumentation + Diagramme etc/Pflichtenheft.docx
@@ -30,7 +30,7 @@
       </w:pPr>
       <w:r>
         <w:pict>
-          <v:rect id="_x0000_s1026" style="position:absolute;left:0;text-align:left;margin-left:0;margin-top:22.85pt;width:322.8pt;height:36.75pt;z-index:-251658240;mso-position-horizontal:center;mso-position-horizontal-relative:margin" fillcolor="gray [1629]" strokecolor="white [3212]">
+          <v:rect id="_x0000_s1026" style="position:absolute;left:0;text-align:left;margin-left:0;margin-top:22.85pt;width:322.8pt;height:36.75pt;z-index:-251658752;mso-position-horizontal:center;mso-position-horizontal-relative:margin" fillcolor="gray [1629]" strokecolor="white [3212]">
             <w10:wrap anchorx="margin"/>
           </v:rect>
         </w:pict>
@@ -197,8 +197,21 @@
         <w:jc w:val="center"/>
       </w:pPr>
       <w:r>
-        <w:t>Michael Gede, Lars Tenbrock</w:t>
-      </w:r>
+        <w:t xml:space="preserve">Michael </w:t>
+      </w:r>
+      <w:proofErr w:type="spellStart"/>
+      <w:r>
+        <w:t>Gede</w:t>
+      </w:r>
+      <w:proofErr w:type="spellEnd"/>
+      <w:r>
+        <w:t xml:space="preserve">, Lars </w:t>
+      </w:r>
+      <w:proofErr w:type="spellStart"/>
+      <w:r>
+        <w:t>Tenbrock</w:t>
+      </w:r>
+      <w:proofErr w:type="spellEnd"/>
     </w:p>
     <w:p>
       <w:pPr>
@@ -241,8 +254,6 @@
       <w:r>
         <w:fldChar w:fldCharType="end"/>
       </w:r>
-      <w:bookmarkStart w:id="0" w:name="_GoBack"/>
-      <w:bookmarkEnd w:id="0"/>
       <w:r>
         <w:br w:type="page"/>
       </w:r>
@@ -571,11 +582,11 @@
         <w:spacing w:before="240" w:line="240" w:lineRule="auto"/>
         <w:jc w:val="left"/>
       </w:pPr>
-      <w:bookmarkStart w:id="1" w:name="_Toc478110506"/>
+      <w:bookmarkStart w:id="0" w:name="_Toc478110506"/>
       <w:r>
         <w:t>Dokumentenhistorie</w:t>
       </w:r>
-      <w:bookmarkEnd w:id="1"/>
+      <w:bookmarkEnd w:id="0"/>
     </w:p>
     <w:tbl>
       <w:tblPr>
@@ -750,7 +761,21 @@
               <w:rPr>
                 <w:bCs/>
               </w:rPr>
-              <w:t>Dokument initial erstellt</w:t>
+              <w:t xml:space="preserve">Dokument </w:t>
+            </w:r>
+            <w:proofErr w:type="spellStart"/>
+            <w:r>
+              <w:rPr>
+                <w:bCs/>
+              </w:rPr>
+              <w:t>initial</w:t>
+            </w:r>
+            <w:proofErr w:type="spellEnd"/>
+            <w:r>
+              <w:rPr>
+                <w:bCs/>
+              </w:rPr>
+              <w:t xml:space="preserve"> erstellt</w:t>
             </w:r>
           </w:p>
         </w:tc>
@@ -771,8 +796,16 @@
               <w:rPr>
                 <w:bCs/>
               </w:rPr>
-              <w:t>Michael Gede</w:t>
+              <w:t xml:space="preserve">Michael </w:t>
             </w:r>
+            <w:proofErr w:type="spellStart"/>
+            <w:r>
+              <w:rPr>
+                <w:bCs/>
+              </w:rPr>
+              <w:t>Gede</w:t>
+            </w:r>
+            <w:proofErr w:type="spellEnd"/>
           </w:p>
         </w:tc>
         <w:tc>
@@ -864,14 +897,30 @@
               <w:rPr>
                 <w:bCs/>
               </w:rPr>
-              <w:t>Michael Gede</w:t>
+              <w:t xml:space="preserve">Michael </w:t>
             </w:r>
+            <w:proofErr w:type="spellStart"/>
             <w:r>
               <w:rPr>
                 <w:bCs/>
               </w:rPr>
-              <w:t xml:space="preserve"> / Lars Tenbrock</w:t>
+              <w:t>Gede</w:t>
             </w:r>
+            <w:proofErr w:type="spellEnd"/>
+            <w:r>
+              <w:rPr>
+                <w:bCs/>
+              </w:rPr>
+              <w:t xml:space="preserve"> / Lars </w:t>
+            </w:r>
+            <w:proofErr w:type="spellStart"/>
+            <w:r>
+              <w:rPr>
+                <w:bCs/>
+              </w:rPr>
+              <w:t>Tenbrock</w:t>
+            </w:r>
+            <w:proofErr w:type="spellEnd"/>
           </w:p>
         </w:tc>
         <w:tc>
@@ -975,20 +1024,50 @@
               <w:rPr>
                 <w:bCs/>
               </w:rPr>
-              <w:t>Michael Gede</w:t>
+              <w:t xml:space="preserve">Michael </w:t>
+            </w:r>
+            <w:proofErr w:type="spellStart"/>
+            <w:r>
+              <w:rPr>
+                <w:bCs/>
+              </w:rPr>
+              <w:t>Gede</w:t>
+            </w:r>
+            <w:proofErr w:type="spellEnd"/>
+            <w:r>
+              <w:rPr>
+                <w:bCs/>
+              </w:rPr>
+              <w:t xml:space="preserve">/ Lars </w:t>
+            </w:r>
+            <w:proofErr w:type="spellStart"/>
+            <w:r>
+              <w:rPr>
+                <w:bCs/>
+              </w:rPr>
+              <w:t>T</w:t>
             </w:r>
             <w:r>
               <w:rPr>
                 <w:bCs/>
               </w:rPr>
-              <w:t>/ Lars T</w:t>
+              <w:t>enbrock</w:t>
             </w:r>
+            <w:proofErr w:type="spellEnd"/>
             <w:r>
               <w:rPr>
                 <w:bCs/>
               </w:rPr>
-              <w:t>enbrock/ Oliver Kaden/ Pascal Gollnick</w:t>
+              <w:t xml:space="preserve">/ Oliver Kaden/ Pascal </w:t>
             </w:r>
+            <w:proofErr w:type="spellStart"/>
+            <w:r>
+              <w:rPr>
+                <w:bCs/>
+              </w:rPr>
+              <w:t>Gollnick</w:t>
+            </w:r>
+            <w:proofErr w:type="spellEnd"/>
           </w:p>
         </w:tc>
         <w:tc>
@@ -1080,8 +1159,16 @@
               <w:rPr>
                 <w:bCs/>
               </w:rPr>
-              <w:t>Michael Gede</w:t>
+              <w:t xml:space="preserve">Michael </w:t>
             </w:r>
+            <w:proofErr w:type="spellStart"/>
+            <w:r>
+              <w:rPr>
+                <w:bCs/>
+              </w:rPr>
+              <w:t>Gede</w:t>
+            </w:r>
+            <w:proofErr w:type="spellEnd"/>
           </w:p>
           <w:p>
             <w:pPr>
@@ -1095,8 +1182,16 @@
               <w:rPr>
                 <w:bCs/>
               </w:rPr>
-              <w:t>Lars Tenbrock</w:t>
+              <w:t xml:space="preserve">Lars </w:t>
             </w:r>
+            <w:proofErr w:type="spellStart"/>
+            <w:r>
+              <w:rPr>
+                <w:bCs/>
+              </w:rPr>
+              <w:t>Tenbrock</w:t>
+            </w:r>
+            <w:proofErr w:type="spellEnd"/>
           </w:p>
         </w:tc>
         <w:tc>
@@ -1156,40 +1251,40 @@
       <w:pPr>
         <w:pStyle w:val="berschrift1"/>
       </w:pPr>
-      <w:bookmarkStart w:id="2" w:name="_Toc37074840"/>
-      <w:bookmarkStart w:id="3" w:name="_Toc478110507"/>
+      <w:bookmarkStart w:id="1" w:name="_Toc37074840"/>
+      <w:bookmarkStart w:id="2" w:name="_Toc478110507"/>
       <w:r>
         <w:lastRenderedPageBreak/>
         <w:t>Zielbestimmung – Einleitung</w:t>
       </w:r>
+      <w:bookmarkEnd w:id="1"/>
       <w:bookmarkEnd w:id="2"/>
+    </w:p>
+    <w:p/>
+    <w:p>
+      <w:r>
+        <w:t>Es hand</w:t>
+      </w:r>
+      <w:r>
+        <w:t xml:space="preserve">elt es sich um die Konzeption und Realisierung </w:t>
+      </w:r>
+      <w:r>
+        <w:t xml:space="preserve">einer Anwendung, die die </w:t>
+      </w:r>
+      <w:r>
+        <w:t>Protokollierung von Konferenzen und deren Beschlüsse unterstützt.</w:t>
+      </w:r>
+    </w:p>
+    <w:p/>
+    <w:p>
+      <w:pPr>
+        <w:pStyle w:val="berschrift2"/>
+      </w:pPr>
+      <w:bookmarkStart w:id="3" w:name="_Toc478110508"/>
+      <w:r>
+        <w:t>Musskriterien</w:t>
+      </w:r>
       <w:bookmarkEnd w:id="3"/>
-    </w:p>
-    <w:p/>
-    <w:p>
-      <w:r>
-        <w:t>Es hand</w:t>
-      </w:r>
-      <w:r>
-        <w:t xml:space="preserve">elt es sich um die Konzeption und Realisierung </w:t>
-      </w:r>
-      <w:r>
-        <w:t xml:space="preserve">einer Anwendung, die die </w:t>
-      </w:r>
-      <w:r>
-        <w:t>Protokollierung von Konferenzen und deren Beschlüsse unterstützt.</w:t>
-      </w:r>
-    </w:p>
-    <w:p/>
-    <w:p>
-      <w:pPr>
-        <w:pStyle w:val="berschrift2"/>
-      </w:pPr>
-      <w:bookmarkStart w:id="4" w:name="_Toc478110508"/>
-      <w:r>
-        <w:t>Musskriterien</w:t>
-      </w:r>
-      <w:bookmarkEnd w:id="4"/>
     </w:p>
     <w:p>
       <w:pPr>
@@ -1209,13 +1304,19 @@
         <w:t xml:space="preserve"> die Teilnehmer</w:t>
       </w:r>
       <w:r>
-        <w:t xml:space="preserve"> ausgewählt werden können, an die automatisch eine Einladung</w:t>
+        <w:t xml:space="preserve"> ausgewählt werden können. Diesen soll </w:t>
+      </w:r>
+      <w:r>
+        <w:t>automatisch eine Einladung</w:t>
       </w:r>
       <w:r>
         <w:t xml:space="preserve"> per Email</w:t>
       </w:r>
       <w:r>
-        <w:t xml:space="preserve"> verschickt werden soll.</w:t>
+        <w:t xml:space="preserve"> geschickt werden</w:t>
+      </w:r>
+      <w:r>
+        <w:t>.</w:t>
       </w:r>
     </w:p>
     <w:p>
@@ -1230,13 +1331,28 @@
         <w:t>Die Teilneh</w:t>
       </w:r>
       <w:r>
-        <w:t>merauswahl wird vorbelegt, durch einen vorher au</w:t>
+        <w:t>merauswahl wird</w:t>
+      </w:r>
+      <w:r>
+        <w:t xml:space="preserve"> </w:t>
+      </w:r>
+      <w:r>
+        <w:t>durch einen vorher au</w:t>
       </w:r>
       <w:r>
         <w:t>s</w:t>
       </w:r>
       <w:r>
-        <w:t>gewählten Bereich.</w:t>
+        <w:t>gewählten Bereich</w:t>
+      </w:r>
+      <w:r>
+        <w:t xml:space="preserve"> </w:t>
+      </w:r>
+      <w:r>
+        <w:t>vorbelegt</w:t>
+      </w:r>
+      <w:r>
+        <w:t>.</w:t>
       </w:r>
     </w:p>
     <w:p>
@@ -1259,6 +1375,9 @@
       <w:r>
         <w:t xml:space="preserve"> werden</w:t>
       </w:r>
+      <w:r>
+        <w:t>.</w:t>
+      </w:r>
     </w:p>
     <w:p>
       <w:pPr>
@@ -1274,9 +1393,6 @@
       <w:r>
         <w:t xml:space="preserve"> exportiert und versendet werden.</w:t>
       </w:r>
-      <w:r>
-        <w:t xml:space="preserve"> </w:t>
-      </w:r>
     </w:p>
     <w:p>
       <w:pPr>
@@ -1287,7 +1403,19 @@
         </w:numPr>
       </w:pPr>
       <w:r>
-        <w:t xml:space="preserve">In der Einladung die an die Teilnehmer versendet werden, </w:t>
+        <w:t>In der Einladung</w:t>
+      </w:r>
+      <w:r>
+        <w:t>, die</w:t>
+      </w:r>
+      <w:r>
+        <w:t xml:space="preserve"> an die Teilnehmer versendet w</w:t>
+      </w:r>
+      <w:r>
+        <w:t>ird</w:t>
+      </w:r>
+      <w:r>
+        <w:t xml:space="preserve">, </w:t>
       </w:r>
       <w:r>
         <w:t xml:space="preserve">werden </w:t>
@@ -1301,6 +1429,8 @@
       <w:r>
         <w:t>angegeben.</w:t>
       </w:r>
+      <w:bookmarkStart w:id="4" w:name="_GoBack"/>
+      <w:bookmarkEnd w:id="4"/>
     </w:p>
     <w:p>
       <w:pPr>
@@ -1311,10 +1441,13 @@
         </w:numPr>
       </w:pPr>
       <w:r>
-        <w:t>Eingabe von Freitexten</w:t>
-      </w:r>
-      <w:r>
-        <w:t>.</w:t>
+        <w:t xml:space="preserve">Eingabe des </w:t>
+      </w:r>
+      <w:r>
+        <w:t>Konferenzd</w:t>
+      </w:r>
+      <w:r>
+        <w:t>atums.</w:t>
       </w:r>
     </w:p>
     <w:p>
@@ -1326,10 +1459,28 @@
         </w:numPr>
       </w:pPr>
       <w:r>
-        <w:t>Die Anwendung soll eine Webanwendung sein</w:t>
+        <w:t>Das Datum des Protokolls</w:t>
+      </w:r>
+      <w:r>
+        <w:t xml:space="preserve">, das Datum der Konferenz sowie das Datum der </w:t>
+      </w:r>
+      <w:r>
+        <w:t>letzten Bearbeitung</w:t>
+      </w:r>
+      <w:r>
+        <w:t xml:space="preserve"> soll</w:t>
+      </w:r>
+      <w:r>
+        <w:t>en</w:t>
+      </w:r>
+      <w:r>
+        <w:t xml:space="preserve"> ersichtlich sein</w:t>
       </w:r>
       <w:r>
         <w:t>.</w:t>
+      </w:r>
+      <w:r>
+        <w:t xml:space="preserve"> </w:t>
       </w:r>
     </w:p>
     <w:p>
@@ -1341,7 +1492,40 @@
         </w:numPr>
       </w:pPr>
       <w:r>
-        <w:t>Eingabe des Datums.</w:t>
+        <w:t>Die</w:t>
+      </w:r>
+      <w:r>
+        <w:t xml:space="preserve"> </w:t>
+      </w:r>
+      <w:r>
+        <w:t>Konferenzleiter</w:t>
+      </w:r>
+      <w:r>
+        <w:t xml:space="preserve"> sowie der Protokollant erhalten </w:t>
+      </w:r>
+      <w:r>
+        <w:t xml:space="preserve">in der Einladung </w:t>
+      </w:r>
+      <w:r>
+        <w:t>einen Hinweis</w:t>
+      </w:r>
+      <w:r>
+        <w:t xml:space="preserve"> </w:t>
+      </w:r>
+      <w:r>
+        <w:t xml:space="preserve">auf </w:t>
+      </w:r>
+      <w:r>
+        <w:t xml:space="preserve">den </w:t>
+      </w:r>
+      <w:r>
+        <w:t>Status (</w:t>
+      </w:r>
+      <w:r>
+        <w:t>Konferenzleiter</w:t>
+      </w:r>
+      <w:r>
+        <w:t>/Protokollant).</w:t>
       </w:r>
     </w:p>
     <w:p>
@@ -1353,28 +1537,16 @@
         </w:numPr>
       </w:pPr>
       <w:r>
-        <w:t>Das Datum des Protokolls</w:t>
-      </w:r>
-      <w:r>
-        <w:t xml:space="preserve">, das Datum der Konferenz sowie das Datum der </w:t>
-      </w:r>
-      <w:r>
-        <w:t>letzten Bearbeitung</w:t>
-      </w:r>
-      <w:r>
-        <w:t xml:space="preserve"> soll</w:t>
-      </w:r>
-      <w:r>
-        <w:t>en</w:t>
-      </w:r>
-      <w:r>
-        <w:t xml:space="preserve"> ersichtlich sein</w:t>
-      </w:r>
-      <w:r>
-        <w:t>.</w:t>
-      </w:r>
-      <w:r>
-        <w:t xml:space="preserve"> </w:t>
+        <w:t>Nach jedem</w:t>
+      </w:r>
+      <w:r>
+        <w:t xml:space="preserve"> TOP (Tages-ord</w:t>
+      </w:r>
+      <w:r>
+        <w:t>nungs-punkt) folgt ein Freitextfeld. Zu jedem Freitextfe</w:t>
+      </w:r>
+      <w:r>
+        <w:t>ld existiert ein Beschlussfeld.</w:t>
       </w:r>
     </w:p>
     <w:p>
@@ -1386,19 +1558,16 @@
         </w:numPr>
       </w:pPr>
       <w:r>
-        <w:t xml:space="preserve">Der </w:t>
-      </w:r>
-      <w:r>
-        <w:t>Konferenzleiter</w:t>
-      </w:r>
-      <w:r>
-        <w:t xml:space="preserve"> sowie der Protokollant erhalten einen Hinweis in der Einladung, in Hinsicht auf seinen Status (</w:t>
-      </w:r>
-      <w:r>
-        <w:t xml:space="preserve">Konferenzleiter </w:t>
-      </w:r>
-      <w:r>
-        <w:t>/Protokollant).</w:t>
+        <w:t>Nach der Einga</w:t>
+      </w:r>
+      <w:r>
+        <w:t>be des TOPs</w:t>
+      </w:r>
+      <w:r>
+        <w:t>, soll automatisch eine Gliederung für die TOPs in dem Freitextfeld</w:t>
+      </w:r>
+      <w:r>
+        <w:t xml:space="preserve"> generiert werden.</w:t>
       </w:r>
     </w:p>
     <w:p>
@@ -1410,10 +1579,10 @@
         </w:numPr>
       </w:pPr>
       <w:r>
-        <w:t>Nach jeden TOP (Tages-ord</w:t>
-      </w:r>
-      <w:r>
-        <w:t xml:space="preserve">nungs-punkt) folgt ein Freitextfeld. Zu jedem Freitextfeld existiert ein Beschlussfeld. </w:t>
+        <w:t>Es sollen die anwesenden sowie abwesenden Lehrer angezeigt werden</w:t>
+      </w:r>
+      <w:r>
+        <w:t>.</w:t>
       </w:r>
     </w:p>
     <w:p>
@@ -1425,10 +1594,19 @@
         </w:numPr>
       </w:pPr>
       <w:r>
-        <w:t>Nach der Eingabe des TOPs (Tages-ordnungs-punkt), soll automatisch eine Gliederung für die TOPs in dem Freitextfeld</w:t>
-      </w:r>
-      <w:r>
-        <w:t xml:space="preserve"> generiert werden.</w:t>
+        <w:t>Es wird eine Liste geben</w:t>
+      </w:r>
+      <w:r>
+        <w:t>, in de</w:t>
+      </w:r>
+      <w:r>
+        <w:t>r</w:t>
+      </w:r>
+      <w:r>
+        <w:t xml:space="preserve"> alle Beschlüsse und deren Abstimmungsauswertung </w:t>
+      </w:r>
+      <w:r>
+        <w:t>nach Datum absteigend sortiert dargestellt werden.</w:t>
       </w:r>
     </w:p>
     <w:p>
@@ -1440,10 +1618,10 @@
         </w:numPr>
       </w:pPr>
       <w:r>
-        <w:t>Es sollen die anwesenden sowie abwesenden Lehrer angezeigt werden</w:t>
-      </w:r>
-      <w:r>
-        <w:t>.</w:t>
+        <w:t>Diese Liste soll auch als PDF exportiert werden können.</w:t>
+      </w:r>
+      <w:r>
+        <w:t xml:space="preserve"> Dabei soll man nach einem Zeitraum (Schuljahre) filtern können.</w:t>
       </w:r>
     </w:p>
     <w:p>
@@ -1455,13 +1633,16 @@
         </w:numPr>
       </w:pPr>
       <w:r>
-        <w:t xml:space="preserve">Ein Textfeld, in dem alle Beschlüsse und deren Abstimmungsauswertung dargestellt </w:t>
-      </w:r>
-      <w:r>
-        <w:t>werden</w:t>
+        <w:t>Der Zugang erfolgt über die Lehrerschulkonten</w:t>
+      </w:r>
+      <w:r>
+        <w:t xml:space="preserve"> (per LDAP)</w:t>
       </w:r>
       <w:r>
         <w:t>.</w:t>
+      </w:r>
+      <w:r>
+        <w:t xml:space="preserve"> Dazu soll es Berechtigungen geben, wer Einladungen versenden darf und wer nicht. Jeder Lehrer soll in unserem Tool Einsicht haben. </w:t>
       </w:r>
     </w:p>
     <w:p>
@@ -1473,7 +1654,22 @@
         </w:numPr>
       </w:pPr>
       <w:r>
-        <w:t>Der Zugang erfolgt über die Lehrerschulkonten.</w:t>
+        <w:t>Die Pr</w:t>
+      </w:r>
+      <w:r>
+        <w:t>otokolle müssen später durch die</w:t>
+      </w:r>
+      <w:r>
+        <w:t xml:space="preserve"> </w:t>
+      </w:r>
+      <w:r>
+        <w:t>Konferenzleiter</w:t>
+      </w:r>
+      <w:r>
+        <w:t>/Protokollanten bearbeitet werden können.</w:t>
+      </w:r>
+      <w:r>
+        <w:t xml:space="preserve"> </w:t>
       </w:r>
     </w:p>
     <w:p>
@@ -1485,16 +1681,13 @@
         </w:numPr>
       </w:pPr>
       <w:r>
-        <w:t xml:space="preserve">Die Protokolle müssen später durch den </w:t>
-      </w:r>
-      <w:r>
-        <w:t xml:space="preserve">Konferenzleiter </w:t>
-      </w:r>
-      <w:r>
-        <w:t>/Protokollanten bearbeitet werden können.</w:t>
-      </w:r>
-      <w:r>
-        <w:t xml:space="preserve"> </w:t>
+        <w:t>Versionierung der Protokolle/Beschlüsse</w:t>
+      </w:r>
+      <w:r>
+        <w:t>, es wird eine Auswahl der</w:t>
+      </w:r>
+      <w:r>
+        <w:t xml:space="preserve"> Versionen geben.</w:t>
       </w:r>
     </w:p>
     <w:p>
@@ -1506,10 +1699,17 @@
         </w:numPr>
       </w:pPr>
       <w:r>
-        <w:t>Versionierung der Protokolle/Beschlüsse</w:t>
-      </w:r>
-      <w:r>
-        <w:t>, es wird eine Auswahl an Versionen geben.</w:t>
+        <w:lastRenderedPageBreak/>
+        <w:t>Es soll ein</w:t>
+      </w:r>
+      <w:r>
+        <w:t xml:space="preserve">en Administrativen Zugang geben, der Administrator kann </w:t>
+      </w:r>
+      <w:r>
+        <w:t>Berechtigungen vergeben sowie zusätzliche Listen erstellen.</w:t>
+      </w:r>
+      <w:r>
+        <w:t xml:space="preserve"> </w:t>
       </w:r>
     </w:p>
     <w:p>
@@ -1521,13 +1721,13 @@
         </w:numPr>
       </w:pPr>
       <w:r>
-        <w:t>Es soll ein</w:t>
-      </w:r>
-      <w:r>
-        <w:t xml:space="preserve">en Administrativen Zugang geben, der Administrator kann </w:t>
-      </w:r>
-      <w:r>
-        <w:t>Berechtigungen vergeben sowie zusätzliche Listen erstellen.</w:t>
+        <w:t xml:space="preserve">Die Anwendung kann für Zeugniskonferenzen, Lehrerkonferenzen, Bereichskonferenzen, </w:t>
+      </w:r>
+      <w:r>
+        <w:t>Fachkonferenzen und</w:t>
+      </w:r>
+      <w:r>
+        <w:t xml:space="preserve"> Teamkonferenzen verwendet werden.</w:t>
       </w:r>
     </w:p>
     <w:p>
@@ -1539,28 +1739,33 @@
         </w:numPr>
       </w:pPr>
       <w:r>
-        <w:lastRenderedPageBreak/>
-        <w:t xml:space="preserve">Beim Exportieren soll ein Zeitraum ausgewählt werden können, alle </w:t>
-      </w:r>
-      <w:r>
-        <w:t>Beschlüsse</w:t>
-      </w:r>
-      <w:r>
-        <w:t xml:space="preserve"> aus diesem Zeitraum sollen als PDF exportiert werden, dabei werden die Protokolle </w:t>
-      </w:r>
-      <w:r>
-        <w:t>c</w:t>
-      </w:r>
-      <w:r>
-        <w:t>hronologisch nach absteigendem D</w:t>
-      </w:r>
-      <w:r>
-        <w:t>atum</w:t>
-      </w:r>
-      <w:r>
-        <w:t xml:space="preserve"> sortiert.</w:t>
-      </w:r>
-    </w:p>
+        <w:t>Möglichkeit zum Upload von Dateien bzw. Anlagen</w:t>
+      </w:r>
+      <w:r>
+        <w:t xml:space="preserve"> pro Protokoll</w:t>
+      </w:r>
+      <w:r>
+        <w:t>.</w:t>
+      </w:r>
+    </w:p>
+    <w:p>
+      <w:pPr>
+        <w:pStyle w:val="Listenabsatz"/>
+      </w:pPr>
+    </w:p>
+    <w:p/>
+    <w:p/>
+    <w:p>
+      <w:pPr>
+        <w:pStyle w:val="berschrift2"/>
+      </w:pPr>
+      <w:bookmarkStart w:id="5" w:name="_Toc478110509"/>
+      <w:r>
+        <w:t>Wunschkriterien</w:t>
+      </w:r>
+      <w:bookmarkEnd w:id="5"/>
+    </w:p>
+    <w:p/>
     <w:p>
       <w:pPr>
         <w:pStyle w:val="Listenabsatz"/>
@@ -1570,94 +1775,10 @@
         </w:numPr>
       </w:pPr>
       <w:r>
-        <w:t xml:space="preserve">Die </w:t>
-      </w:r>
-      <w:r>
-        <w:t>B</w:t>
-      </w:r>
-      <w:r>
-        <w:t>eschlüsse sollen in einer List</w:t>
-      </w:r>
-      <w:r>
-        <w:t>e</w:t>
-      </w:r>
-      <w:r>
-        <w:t xml:space="preserve"> einsehbar sein, diese Liste kann nach Schuljahren sortiert werden.</w:t>
-      </w:r>
-    </w:p>
-    <w:p>
-      <w:pPr>
-        <w:pStyle w:val="Listenabsatz"/>
-        <w:numPr>
-          <w:ilvl w:val="0"/>
-          <w:numId w:val="27"/>
-        </w:numPr>
-      </w:pPr>
-      <w:r>
-        <w:t>Aus der Liste soll eine beliebige Anzahl an Protokollbeschlüssen als PDF exportierbar sein bzw. es soll aus der Liste heraus gedruckt werden können.</w:t>
-      </w:r>
-    </w:p>
-    <w:p>
-      <w:pPr>
-        <w:pStyle w:val="Listenabsatz"/>
-        <w:numPr>
-          <w:ilvl w:val="0"/>
-          <w:numId w:val="27"/>
-        </w:numPr>
-      </w:pPr>
-      <w:r>
-        <w:t xml:space="preserve">Die Anwendung kann für Zeugniskonferenzen, Lehrerkonferenzen, Bereichskonferenzen, </w:t>
-      </w:r>
-      <w:r>
-        <w:t>Fachkonferenzen und</w:t>
-      </w:r>
-      <w:r>
-        <w:t xml:space="preserve"> Teamkonferenzen verwendet werden.</w:t>
-      </w:r>
-    </w:p>
-    <w:p>
-      <w:pPr>
-        <w:pStyle w:val="Listenabsatz"/>
-        <w:numPr>
-          <w:ilvl w:val="0"/>
-          <w:numId w:val="27"/>
-        </w:numPr>
-      </w:pPr>
-      <w:r>
-        <w:t>Möglichkeit zum Upload von Dateien bzw. Anlagen.</w:t>
-      </w:r>
-    </w:p>
-    <w:p>
-      <w:pPr>
-        <w:pStyle w:val="Listenabsatz"/>
-      </w:pPr>
-    </w:p>
-    <w:p/>
-    <w:p/>
-    <w:p>
-      <w:pPr>
-        <w:pStyle w:val="berschrift2"/>
-      </w:pPr>
-      <w:bookmarkStart w:id="5" w:name="_Toc478110509"/>
-      <w:r>
-        <w:t>Wunschkriterien</w:t>
-      </w:r>
-      <w:bookmarkEnd w:id="5"/>
-    </w:p>
-    <w:p/>
-    <w:p>
-      <w:pPr>
-        <w:pStyle w:val="Listenabsatz"/>
-        <w:numPr>
-          <w:ilvl w:val="0"/>
-          <w:numId w:val="27"/>
-        </w:numPr>
-      </w:pPr>
-      <w:r>
         <w:t xml:space="preserve">Es können mehrere </w:t>
       </w:r>
       <w:r>
-        <w:t>Konferenzleitern</w:t>
+        <w:t>Konferenzleiter</w:t>
       </w:r>
       <w:r>
         <w:t xml:space="preserve"> hinzugefügt werden</w:t>
@@ -5847,7 +5968,7 @@
   <a:extraClrSchemeLst/>
   <a:extLst>
     <a:ext uri="{05A4C25C-085E-4340-85A3-A5531E510DB2}">
-      <thm15:themeFamily xmlns:thm15="http://schemas.microsoft.com/office/thememl/2012/main" xmlns="" name="Office Theme" id="{62F939B6-93AF-4DB8-9C6B-D6C7DFDC589F}" vid="{4A3C46E8-61CC-4603-A589-7422A47A8E4A}"/>
+      <thm15:themeFamily xmlns="" xmlns:thm15="http://schemas.microsoft.com/office/thememl/2012/main" name="Office Theme" id="{62F939B6-93AF-4DB8-9C6B-D6C7DFDC589F}" vid="{4A3C46E8-61CC-4603-A589-7422A47A8E4A}"/>
     </a:ext>
   </a:extLst>
 </a:theme>
@@ -5858,7 +5979,7 @@
 </file>
 
 <file path=customXml/itemProps1.xml><?xml version="1.0" encoding="utf-8"?>
-<ds:datastoreItem xmlns:ds="http://schemas.openxmlformats.org/officeDocument/2006/customXml" ds:itemID="{3034D5CC-B458-4F1E-B69A-14BD6D09E13F}">
+<ds:datastoreItem xmlns:ds="http://schemas.openxmlformats.org/officeDocument/2006/customXml" ds:itemID="{7B24084D-FCD9-4C04-8732-EF4F6527F70E}">
   <ds:schemaRefs>
     <ds:schemaRef ds:uri="http://schemas.openxmlformats.org/officeDocument/2006/bibliography"/>
   </ds:schemaRefs>

</xml_diff>